<commit_message>
change numer of usecase
</commit_message>
<xml_diff>
--- a/srs_chakhrit017.docx
+++ b/srs_chakhrit017.docx
@@ -98,163 +98,146 @@
           <w:sz w:val="32"/>
           <w:szCs w:val="32"/>
         </w:rPr>
-        <w:drawing>
-          <wp:inline distT="0" distB="0" distL="0" distR="0">
-            <wp:extent cx="4152900" cy="3648075"/>
-            <wp:effectExtent l="0" t="0" r="0" b="9525"/>
-            <wp:docPr id="4" name="Picture 4"/>
-            <wp:cNvGraphicFramePr>
-              <a:graphicFrameLocks xmlns:a="http://schemas.openxmlformats.org/drawingml/2006/main" noChangeAspect="1"/>
-            </wp:cNvGraphicFramePr>
-            <a:graphic xmlns:a="http://schemas.openxmlformats.org/drawingml/2006/main">
-              <a:graphicData uri="http://schemas.openxmlformats.org/drawingml/2006/picture">
-                <pic:pic xmlns:pic="http://schemas.openxmlformats.org/drawingml/2006/picture">
-                  <pic:nvPicPr>
-                    <pic:cNvPr id="4" name="UCSRS.png"/>
-                    <pic:cNvPicPr/>
-                  </pic:nvPicPr>
-                  <pic:blipFill>
-                    <a:blip r:embed="rId5">
-                      <a:extLst>
-                        <a:ext uri="{28A0092B-C50C-407E-A947-70E740481C1C}">
-                          <a14:useLocalDpi xmlns:a14="http://schemas.microsoft.com/office/drawing/2010/main" val="0"/>
-                        </a:ext>
-                      </a:extLst>
-                    </a:blip>
-                    <a:stretch>
-                      <a:fillRect/>
-                    </a:stretch>
-                  </pic:blipFill>
-                  <pic:spPr>
-                    <a:xfrm>
-                      <a:off x="0" y="0"/>
-                      <a:ext cx="4152900" cy="3648075"/>
-                    </a:xfrm>
-                    <a:prstGeom prst="rect">
-                      <a:avLst/>
-                    </a:prstGeom>
-                  </pic:spPr>
-                </pic:pic>
-              </a:graphicData>
-            </a:graphic>
-          </wp:inline>
-        </w:drawing>
-      </w:r>
-    </w:p>
-    <w:p>
-      <w:pPr>
-        <w:rPr>
-          <w:rFonts w:ascii="EucrosiaUPC" w:hAnsi="EucrosiaUPC" w:cs="EucrosiaUPC"/>
-          <w:b/>
-          <w:bCs/>
-          <w:sz w:val="32"/>
-          <w:szCs w:val="32"/>
-        </w:rPr>
-      </w:pPr>
-    </w:p>
-    <w:p>
-      <w:pPr>
-        <w:rPr>
-          <w:rFonts w:ascii="EucrosiaUPC" w:hAnsi="EucrosiaUPC" w:cs="EucrosiaUPC"/>
-          <w:b/>
-          <w:bCs/>
-          <w:sz w:val="32"/>
-          <w:szCs w:val="32"/>
-        </w:rPr>
-      </w:pPr>
-    </w:p>
-    <w:p>
-      <w:pPr>
-        <w:rPr>
-          <w:rFonts w:ascii="EucrosiaUPC" w:hAnsi="EucrosiaUPC" w:cs="EucrosiaUPC"/>
-          <w:b/>
-          <w:bCs/>
-          <w:sz w:val="32"/>
-          <w:szCs w:val="32"/>
-        </w:rPr>
-      </w:pPr>
-    </w:p>
-    <w:p>
-      <w:pPr>
-        <w:rPr>
-          <w:rFonts w:ascii="EucrosiaUPC" w:hAnsi="EucrosiaUPC" w:cs="EucrosiaUPC"/>
-          <w:b/>
-          <w:bCs/>
-          <w:sz w:val="32"/>
-          <w:szCs w:val="32"/>
-        </w:rPr>
-      </w:pPr>
-    </w:p>
-    <w:p>
-      <w:pPr>
-        <w:rPr>
-          <w:rFonts w:ascii="EucrosiaUPC" w:hAnsi="EucrosiaUPC" w:cs="EucrosiaUPC"/>
-          <w:b/>
-          <w:bCs/>
-          <w:sz w:val="32"/>
-          <w:szCs w:val="32"/>
-        </w:rPr>
-      </w:pPr>
-    </w:p>
-    <w:p>
-      <w:pPr>
-        <w:rPr>
-          <w:rFonts w:ascii="EucrosiaUPC" w:hAnsi="EucrosiaUPC" w:cs="EucrosiaUPC"/>
-          <w:b/>
-          <w:bCs/>
-          <w:sz w:val="32"/>
-          <w:szCs w:val="32"/>
-        </w:rPr>
-      </w:pPr>
-    </w:p>
-    <w:p>
-      <w:pPr>
-        <w:rPr>
-          <w:rFonts w:ascii="EucrosiaUPC" w:hAnsi="EucrosiaUPC" w:cs="EucrosiaUPC"/>
-          <w:b/>
-          <w:bCs/>
-          <w:sz w:val="32"/>
-          <w:szCs w:val="32"/>
-        </w:rPr>
-      </w:pPr>
-    </w:p>
-    <w:p>
-      <w:pPr>
-        <w:rPr>
-          <w:rFonts w:ascii="EucrosiaUPC" w:hAnsi="EucrosiaUPC" w:cs="EucrosiaUPC"/>
-          <w:b/>
-          <w:bCs/>
-          <w:sz w:val="32"/>
-          <w:szCs w:val="32"/>
-        </w:rPr>
-      </w:pPr>
-    </w:p>
-    <w:p>
-      <w:pPr>
-        <w:rPr>
-          <w:rFonts w:ascii="EucrosiaUPC" w:hAnsi="EucrosiaUPC" w:cs="EucrosiaUPC"/>
-          <w:b/>
-          <w:bCs/>
-          <w:sz w:val="32"/>
-          <w:szCs w:val="32"/>
-        </w:rPr>
-      </w:pPr>
-    </w:p>
-    <w:p>
-      <w:pPr>
-        <w:rPr>
-          <w:rFonts w:ascii="EucrosiaUPC" w:hAnsi="EucrosiaUPC" w:cs="EucrosiaUPC"/>
-          <w:b/>
-          <w:bCs/>
-          <w:sz w:val="32"/>
-          <w:szCs w:val="32"/>
-        </w:rPr>
-      </w:pPr>
-    </w:p>
-    <w:p>
-      <w:pPr>
-        <w:rPr>
-          <w:rFonts w:ascii="EucrosiaUPC" w:hAnsi="EucrosiaUPC" w:cs="EucrosiaUPC" w:hint="cs"/>
+        <w:pict>
+          <v:shapetype id="_x0000_t75" coordsize="21600,21600" o:spt="75" o:preferrelative="t" path="m@4@5l@4@11@9@11@9@5xe" filled="f" stroked="f">
+            <v:stroke joinstyle="miter"/>
+            <v:formulas>
+              <v:f eqn="if lineDrawn pixelLineWidth 0"/>
+              <v:f eqn="sum @0 1 0"/>
+              <v:f eqn="sum 0 0 @1"/>
+              <v:f eqn="prod @2 1 2"/>
+              <v:f eqn="prod @3 21600 pixelWidth"/>
+              <v:f eqn="prod @3 21600 pixelHeight"/>
+              <v:f eqn="sum @0 0 1"/>
+              <v:f eqn="prod @6 1 2"/>
+              <v:f eqn="prod @7 21600 pixelWidth"/>
+              <v:f eqn="sum @8 21600 0"/>
+              <v:f eqn="prod @7 21600 pixelHeight"/>
+              <v:f eqn="sum @10 21600 0"/>
+            </v:formulas>
+            <v:path o:extrusionok="f" gradientshapeok="t" o:connecttype="rect"/>
+            <o:lock v:ext="edit" aspectratio="t"/>
+          </v:shapetype>
+          <v:shape id="_x0000_i1025" type="#_x0000_t75" style="width:326.8pt;height:287.35pt">
+            <v:imagedata r:id="rId5" o:title="UC SRS"/>
+          </v:shape>
+        </w:pict>
+      </w:r>
+    </w:p>
+    <w:p>
+      <w:pPr>
+        <w:rPr>
+          <w:rFonts w:ascii="EucrosiaUPC" w:hAnsi="EucrosiaUPC" w:cs="EucrosiaUPC"/>
+          <w:b/>
+          <w:bCs/>
+          <w:sz w:val="32"/>
+          <w:szCs w:val="32"/>
+        </w:rPr>
+      </w:pPr>
+    </w:p>
+    <w:p>
+      <w:pPr>
+        <w:rPr>
+          <w:rFonts w:ascii="EucrosiaUPC" w:hAnsi="EucrosiaUPC" w:cs="EucrosiaUPC"/>
+          <w:b/>
+          <w:bCs/>
+          <w:sz w:val="32"/>
+          <w:szCs w:val="32"/>
+        </w:rPr>
+      </w:pPr>
+    </w:p>
+    <w:p>
+      <w:pPr>
+        <w:rPr>
+          <w:rFonts w:ascii="EucrosiaUPC" w:hAnsi="EucrosiaUPC" w:cs="EucrosiaUPC"/>
+          <w:b/>
+          <w:bCs/>
+          <w:sz w:val="32"/>
+          <w:szCs w:val="32"/>
+        </w:rPr>
+      </w:pPr>
+    </w:p>
+    <w:p>
+      <w:pPr>
+        <w:rPr>
+          <w:rFonts w:ascii="EucrosiaUPC" w:hAnsi="EucrosiaUPC" w:cs="EucrosiaUPC"/>
+          <w:b/>
+          <w:bCs/>
+          <w:sz w:val="32"/>
+          <w:szCs w:val="32"/>
+        </w:rPr>
+      </w:pPr>
+    </w:p>
+    <w:p>
+      <w:pPr>
+        <w:rPr>
+          <w:rFonts w:ascii="EucrosiaUPC" w:hAnsi="EucrosiaUPC" w:cs="EucrosiaUPC"/>
+          <w:b/>
+          <w:bCs/>
+          <w:sz w:val="32"/>
+          <w:szCs w:val="32"/>
+        </w:rPr>
+      </w:pPr>
+    </w:p>
+    <w:p>
+      <w:pPr>
+        <w:rPr>
+          <w:rFonts w:ascii="EucrosiaUPC" w:hAnsi="EucrosiaUPC" w:cs="EucrosiaUPC"/>
+          <w:b/>
+          <w:bCs/>
+          <w:sz w:val="32"/>
+          <w:szCs w:val="32"/>
+        </w:rPr>
+      </w:pPr>
+    </w:p>
+    <w:p>
+      <w:pPr>
+        <w:rPr>
+          <w:rFonts w:ascii="EucrosiaUPC" w:hAnsi="EucrosiaUPC" w:cs="EucrosiaUPC"/>
+          <w:b/>
+          <w:bCs/>
+          <w:sz w:val="32"/>
+          <w:szCs w:val="32"/>
+        </w:rPr>
+      </w:pPr>
+    </w:p>
+    <w:p>
+      <w:pPr>
+        <w:rPr>
+          <w:rFonts w:ascii="EucrosiaUPC" w:hAnsi="EucrosiaUPC" w:cs="EucrosiaUPC"/>
+          <w:b/>
+          <w:bCs/>
+          <w:sz w:val="32"/>
+          <w:szCs w:val="32"/>
+        </w:rPr>
+      </w:pPr>
+    </w:p>
+    <w:p>
+      <w:pPr>
+        <w:rPr>
+          <w:rFonts w:ascii="EucrosiaUPC" w:hAnsi="EucrosiaUPC" w:cs="EucrosiaUPC"/>
+          <w:b/>
+          <w:bCs/>
+          <w:sz w:val="32"/>
+          <w:szCs w:val="32"/>
+        </w:rPr>
+      </w:pPr>
+    </w:p>
+    <w:p>
+      <w:pPr>
+        <w:rPr>
+          <w:rFonts w:ascii="EucrosiaUPC" w:hAnsi="EucrosiaUPC" w:cs="EucrosiaUPC"/>
+          <w:b/>
+          <w:bCs/>
+          <w:sz w:val="32"/>
+          <w:szCs w:val="32"/>
+        </w:rPr>
+      </w:pPr>
+    </w:p>
+    <w:p>
+      <w:pPr>
+        <w:rPr>
+          <w:rFonts w:ascii="EucrosiaUPC" w:hAnsi="EucrosiaUPC" w:cs="EucrosiaUPC"/>
           <w:b/>
           <w:bCs/>
           <w:sz w:val="32"/>
@@ -340,7 +323,7 @@
     <w:p>
       <w:pPr>
         <w:rPr>
-          <w:rFonts w:ascii="EucrosiaUPC" w:hAnsi="EucrosiaUPC" w:cs="EucrosiaUPC"/>
+          <w:rFonts w:ascii="EucrosiaUPC" w:hAnsi="EucrosiaUPC" w:cs="EucrosiaUPC" w:hint="cs"/>
           <w:b/>
           <w:bCs/>
           <w:sz w:val="32"/>
@@ -352,91 +335,12 @@
           <w:rFonts w:ascii="EucrosiaUPC" w:hAnsi="EucrosiaUPC" w:cs="EucrosiaUPC"/>
           <w:noProof/>
         </w:rPr>
-        <w:drawing>
-          <wp:anchor distT="0" distB="0" distL="114300" distR="114300" simplePos="0" relativeHeight="251659264" behindDoc="0" locked="0" layoutInCell="1" allowOverlap="1">
-            <wp:simplePos x="0" y="0"/>
-            <wp:positionH relativeFrom="column">
-              <wp:posOffset>-3810</wp:posOffset>
-            </wp:positionH>
-            <wp:positionV relativeFrom="paragraph">
-              <wp:posOffset>19050</wp:posOffset>
-            </wp:positionV>
-            <wp:extent cx="3390900" cy="981075"/>
-            <wp:effectExtent l="0" t="0" r="0" b="9525"/>
-            <wp:wrapNone/>
-            <wp:docPr id="2" name="Picture 2" descr="C:\Users\CHAMAN\AppData\Local\Microsoft\Windows\INetCache\Content.Word\UC010.png"/>
-            <wp:cNvGraphicFramePr>
-              <a:graphicFrameLocks xmlns:a="http://schemas.openxmlformats.org/drawingml/2006/main" noChangeAspect="1"/>
-            </wp:cNvGraphicFramePr>
-            <a:graphic xmlns:a="http://schemas.openxmlformats.org/drawingml/2006/main">
-              <a:graphicData uri="http://schemas.openxmlformats.org/drawingml/2006/picture">
-                <pic:pic xmlns:pic="http://schemas.openxmlformats.org/drawingml/2006/picture">
-                  <pic:nvPicPr>
-                    <pic:cNvPr id="0" name="Picture 2" descr="C:\Users\CHAMAN\AppData\Local\Microsoft\Windows\INetCache\Content.Word\UC010.png"/>
-                    <pic:cNvPicPr>
-                      <a:picLocks noChangeAspect="1" noChangeArrowheads="1"/>
-                    </pic:cNvPicPr>
-                  </pic:nvPicPr>
-                  <pic:blipFill>
-                    <a:blip r:embed="rId6">
-                      <a:extLst>
-                        <a:ext uri="{28A0092B-C50C-407E-A947-70E740481C1C}">
-                          <a14:useLocalDpi xmlns:a14="http://schemas.microsoft.com/office/drawing/2010/main" val="0"/>
-                        </a:ext>
-                      </a:extLst>
-                    </a:blip>
-                    <a:srcRect/>
-                    <a:stretch>
-                      <a:fillRect/>
-                    </a:stretch>
-                  </pic:blipFill>
-                  <pic:spPr bwMode="auto">
-                    <a:xfrm>
-                      <a:off x="0" y="0"/>
-                      <a:ext cx="3390900" cy="981075"/>
-                    </a:xfrm>
-                    <a:prstGeom prst="rect">
-                      <a:avLst/>
-                    </a:prstGeom>
-                    <a:noFill/>
-                    <a:ln>
-                      <a:noFill/>
-                    </a:ln>
-                  </pic:spPr>
-                </pic:pic>
-              </a:graphicData>
-            </a:graphic>
-            <wp14:sizeRelH relativeFrom="page">
-              <wp14:pctWidth>0</wp14:pctWidth>
-            </wp14:sizeRelH>
-            <wp14:sizeRelV relativeFrom="page">
-              <wp14:pctHeight>0</wp14:pctHeight>
-            </wp14:sizeRelV>
-          </wp:anchor>
-        </w:drawing>
-      </w:r>
-    </w:p>
-    <w:p>
-      <w:pPr>
-        <w:rPr>
-          <w:rFonts w:ascii="EucrosiaUPC" w:hAnsi="EucrosiaUPC" w:cs="EucrosiaUPC"/>
-          <w:b/>
-          <w:bCs/>
-          <w:sz w:val="32"/>
-          <w:szCs w:val="32"/>
-        </w:rPr>
-      </w:pPr>
-    </w:p>
-    <w:p>
-      <w:pPr>
-        <w:rPr>
-          <w:rFonts w:ascii="EucrosiaUPC" w:hAnsi="EucrosiaUPC" w:cs="EucrosiaUPC"/>
-          <w:b/>
-          <w:bCs/>
-          <w:sz w:val="32"/>
-          <w:szCs w:val="32"/>
-        </w:rPr>
-      </w:pPr>
+        <w:pict>
+          <v:shape id="_x0000_i1026" type="#_x0000_t75" style="width:296.75pt;height:77pt">
+            <v:imagedata r:id="rId6" o:title="UC SRS 011"/>
+          </v:shape>
+        </w:pict>
+      </w:r>
     </w:p>
     <w:p>
       <w:pPr>
@@ -776,21 +680,33 @@
     <w:p>
       <w:pPr>
         <w:rPr>
-          <w:rFonts w:ascii="EucrosiaUPC" w:hAnsi="EucrosiaUPC" w:cs="EucrosiaUPC"/>
-          <w:b/>
-          <w:bCs/>
-          <w:sz w:val="32"/>
-          <w:szCs w:val="32"/>
-        </w:rPr>
-      </w:pPr>
-      <w:r>
-        <w:rPr>
-          <w:rFonts w:ascii="EucrosiaUPC" w:hAnsi="EucrosiaUPC" w:cs="EucrosiaUPC"/>
-          <w:b/>
-          <w:bCs/>
-          <w:sz w:val="32"/>
-          <w:szCs w:val="32"/>
-        </w:rPr>
+          <w:rFonts w:ascii="EucrosiaUPC" w:hAnsi="EucrosiaUPC" w:cs="EucrosiaUPC" w:hint="cs"/>
+          <w:b/>
+          <w:bCs/>
+          <w:sz w:val="32"/>
+          <w:szCs w:val="32"/>
+        </w:rPr>
+      </w:pPr>
+    </w:p>
+    <w:p>
+      <w:pPr>
+        <w:rPr>
+          <w:rFonts w:ascii="EucrosiaUPC" w:hAnsi="EucrosiaUPC" w:cs="EucrosiaUPC"/>
+          <w:b/>
+          <w:bCs/>
+          <w:sz w:val="32"/>
+          <w:szCs w:val="32"/>
+        </w:rPr>
+      </w:pPr>
+      <w:r>
+        <w:rPr>
+          <w:rFonts w:ascii="EucrosiaUPC" w:hAnsi="EucrosiaUPC" w:cs="EucrosiaUPC"/>
+          <w:b/>
+          <w:bCs/>
+          <w:sz w:val="32"/>
+          <w:szCs w:val="32"/>
+        </w:rPr>
+        <w:lastRenderedPageBreak/>
         <w:t>Use Case: UC0</w:t>
       </w:r>
       <w:r>
@@ -823,7 +739,6 @@
           <w:sz w:val="32"/>
           <w:szCs w:val="32"/>
         </w:rPr>
-        <w:lastRenderedPageBreak/>
         <w:t xml:space="preserve">Requirement ID: </w:t>
       </w:r>
     </w:p>
@@ -851,7 +766,7 @@
     <w:p>
       <w:pPr>
         <w:rPr>
-          <w:rFonts w:ascii="EucrosiaUPC" w:hAnsi="EucrosiaUPC" w:cs="EucrosiaUPC"/>
+          <w:rFonts w:ascii="EucrosiaUPC" w:hAnsi="EucrosiaUPC" w:cs="EucrosiaUPC" w:hint="cs"/>
           <w:b/>
           <w:bCs/>
           <w:sz w:val="32"/>
@@ -867,78 +782,12 @@
           <w:sz w:val="32"/>
           <w:szCs w:val="32"/>
         </w:rPr>
-        <w:drawing>
-          <wp:anchor distT="0" distB="0" distL="114300" distR="114300" simplePos="0" relativeHeight="251660288" behindDoc="0" locked="0" layoutInCell="1" allowOverlap="1" wp14:anchorId="40F5AFD1" wp14:editId="2C66AB82">
-            <wp:simplePos x="0" y="0"/>
-            <wp:positionH relativeFrom="column">
-              <wp:posOffset>0</wp:posOffset>
-            </wp:positionH>
-            <wp:positionV relativeFrom="paragraph">
-              <wp:posOffset>-3810</wp:posOffset>
-            </wp:positionV>
-            <wp:extent cx="3581400" cy="885825"/>
-            <wp:effectExtent l="0" t="0" r="0" b="9525"/>
-            <wp:wrapNone/>
-            <wp:docPr id="3" name="Picture 3"/>
-            <wp:cNvGraphicFramePr>
-              <a:graphicFrameLocks xmlns:a="http://schemas.openxmlformats.org/drawingml/2006/main" noChangeAspect="1"/>
-            </wp:cNvGraphicFramePr>
-            <a:graphic xmlns:a="http://schemas.openxmlformats.org/drawingml/2006/main">
-              <a:graphicData uri="http://schemas.openxmlformats.org/drawingml/2006/picture">
-                <pic:pic xmlns:pic="http://schemas.openxmlformats.org/drawingml/2006/picture">
-                  <pic:nvPicPr>
-                    <pic:cNvPr id="3" name="UC020.png"/>
-                    <pic:cNvPicPr/>
-                  </pic:nvPicPr>
-                  <pic:blipFill>
-                    <a:blip r:embed="rId7">
-                      <a:extLst>
-                        <a:ext uri="{28A0092B-C50C-407E-A947-70E740481C1C}">
-                          <a14:useLocalDpi xmlns:a14="http://schemas.microsoft.com/office/drawing/2010/main" val="0"/>
-                        </a:ext>
-                      </a:extLst>
-                    </a:blip>
-                    <a:stretch>
-                      <a:fillRect/>
-                    </a:stretch>
-                  </pic:blipFill>
-                  <pic:spPr>
-                    <a:xfrm>
-                      <a:off x="0" y="0"/>
-                      <a:ext cx="3581400" cy="885825"/>
-                    </a:xfrm>
-                    <a:prstGeom prst="rect">
-                      <a:avLst/>
-                    </a:prstGeom>
-                  </pic:spPr>
-                </pic:pic>
-              </a:graphicData>
-            </a:graphic>
-          </wp:anchor>
-        </w:drawing>
-      </w:r>
-    </w:p>
-    <w:p>
-      <w:pPr>
-        <w:rPr>
-          <w:rFonts w:ascii="EucrosiaUPC" w:hAnsi="EucrosiaUPC" w:cs="EucrosiaUPC"/>
-          <w:b/>
-          <w:bCs/>
-          <w:sz w:val="32"/>
-          <w:szCs w:val="32"/>
-        </w:rPr>
-      </w:pPr>
-    </w:p>
-    <w:p>
-      <w:pPr>
-        <w:rPr>
-          <w:rFonts w:ascii="EucrosiaUPC" w:hAnsi="EucrosiaUPC" w:cs="EucrosiaUPC"/>
-          <w:b/>
-          <w:bCs/>
-          <w:sz w:val="32"/>
-          <w:szCs w:val="32"/>
-        </w:rPr>
-      </w:pPr>
+        <w:pict>
+          <v:shape id="_x0000_i1027" type="#_x0000_t75" style="width:296.75pt;height:69.5pt">
+            <v:imagedata r:id="rId7" o:title="UC SRS 012"/>
+          </v:shape>
+        </w:pict>
+      </w:r>
     </w:p>
     <w:p>
       <w:pPr>
@@ -1275,43 +1124,44 @@
     <w:p>
       <w:pPr>
         <w:rPr>
-          <w:rFonts w:ascii="EucrosiaUPC" w:hAnsi="EucrosiaUPC" w:cs="EucrosiaUPC"/>
-          <w:b/>
-          <w:bCs/>
-          <w:sz w:val="32"/>
-          <w:szCs w:val="32"/>
-        </w:rPr>
-      </w:pPr>
-    </w:p>
-    <w:p>
-      <w:pPr>
-        <w:rPr>
-          <w:rFonts w:ascii="EucrosiaUPC" w:hAnsi="EucrosiaUPC" w:cs="EucrosiaUPC"/>
-          <w:b/>
-          <w:bCs/>
-          <w:sz w:val="32"/>
-          <w:szCs w:val="32"/>
-        </w:rPr>
-      </w:pPr>
-    </w:p>
-    <w:p>
-      <w:pPr>
-        <w:rPr>
-          <w:rFonts w:ascii="EucrosiaUPC" w:hAnsi="EucrosiaUPC" w:cs="EucrosiaUPC"/>
-          <w:b/>
-          <w:bCs/>
-          <w:sz w:val="32"/>
-          <w:szCs w:val="32"/>
-        </w:rPr>
-      </w:pPr>
-      <w:r>
-        <w:rPr>
-          <w:rFonts w:ascii="EucrosiaUPC" w:hAnsi="EucrosiaUPC" w:cs="EucrosiaUPC"/>
-          <w:b/>
-          <w:bCs/>
-          <w:sz w:val="32"/>
-          <w:szCs w:val="32"/>
-        </w:rPr>
+          <w:rFonts w:ascii="EucrosiaUPC" w:hAnsi="EucrosiaUPC" w:cs="EucrosiaUPC" w:hint="cs"/>
+          <w:b/>
+          <w:bCs/>
+          <w:sz w:val="32"/>
+          <w:szCs w:val="32"/>
+        </w:rPr>
+      </w:pPr>
+    </w:p>
+    <w:p>
+      <w:pPr>
+        <w:rPr>
+          <w:rFonts w:ascii="EucrosiaUPC" w:hAnsi="EucrosiaUPC" w:cs="EucrosiaUPC" w:hint="cs"/>
+          <w:b/>
+          <w:bCs/>
+          <w:sz w:val="32"/>
+          <w:szCs w:val="32"/>
+        </w:rPr>
+      </w:pPr>
+    </w:p>
+    <w:p>
+      <w:pPr>
+        <w:rPr>
+          <w:rFonts w:ascii="EucrosiaUPC" w:hAnsi="EucrosiaUPC" w:cs="EucrosiaUPC"/>
+          <w:b/>
+          <w:bCs/>
+          <w:sz w:val="32"/>
+          <w:szCs w:val="32"/>
+        </w:rPr>
+      </w:pPr>
+      <w:r>
+        <w:rPr>
+          <w:rFonts w:ascii="EucrosiaUPC" w:hAnsi="EucrosiaUPC" w:cs="EucrosiaUPC"/>
+          <w:b/>
+          <w:bCs/>
+          <w:sz w:val="32"/>
+          <w:szCs w:val="32"/>
+        </w:rPr>
+        <w:lastRenderedPageBreak/>
         <w:t>Use Case: UC0</w:t>
       </w:r>
       <w:r>
@@ -1344,7 +1194,6 @@
           <w:sz w:val="32"/>
           <w:szCs w:val="32"/>
         </w:rPr>
-        <w:lastRenderedPageBreak/>
         <w:t xml:space="preserve">Requirement ID: </w:t>
       </w:r>
     </w:p>
@@ -1372,7 +1221,7 @@
     <w:p>
       <w:pPr>
         <w:rPr>
-          <w:rFonts w:ascii="EucrosiaUPC" w:hAnsi="EucrosiaUPC" w:cs="EucrosiaUPC"/>
+          <w:rFonts w:ascii="EucrosiaUPC" w:hAnsi="EucrosiaUPC" w:cs="EucrosiaUPC" w:hint="cs"/>
           <w:b/>
           <w:bCs/>
           <w:sz w:val="32"/>
@@ -1388,78 +1237,12 @@
           <w:sz w:val="32"/>
           <w:szCs w:val="32"/>
         </w:rPr>
-        <w:drawing>
-          <wp:anchor distT="0" distB="0" distL="114300" distR="114300" simplePos="0" relativeHeight="251661312" behindDoc="0" locked="0" layoutInCell="1" allowOverlap="1" wp14:anchorId="79CE781C" wp14:editId="00E2BADE">
-            <wp:simplePos x="0" y="0"/>
-            <wp:positionH relativeFrom="column">
-              <wp:posOffset>0</wp:posOffset>
-            </wp:positionH>
-            <wp:positionV relativeFrom="paragraph">
-              <wp:posOffset>-3810</wp:posOffset>
-            </wp:positionV>
-            <wp:extent cx="3581400" cy="790575"/>
-            <wp:effectExtent l="0" t="0" r="0" b="9525"/>
-            <wp:wrapNone/>
-            <wp:docPr id="5" name="Picture 5"/>
-            <wp:cNvGraphicFramePr>
-              <a:graphicFrameLocks xmlns:a="http://schemas.openxmlformats.org/drawingml/2006/main" noChangeAspect="1"/>
-            </wp:cNvGraphicFramePr>
-            <a:graphic xmlns:a="http://schemas.openxmlformats.org/drawingml/2006/main">
-              <a:graphicData uri="http://schemas.openxmlformats.org/drawingml/2006/picture">
-                <pic:pic xmlns:pic="http://schemas.openxmlformats.org/drawingml/2006/picture">
-                  <pic:nvPicPr>
-                    <pic:cNvPr id="5" name="UC030.png"/>
-                    <pic:cNvPicPr/>
-                  </pic:nvPicPr>
-                  <pic:blipFill>
-                    <a:blip r:embed="rId8">
-                      <a:extLst>
-                        <a:ext uri="{28A0092B-C50C-407E-A947-70E740481C1C}">
-                          <a14:useLocalDpi xmlns:a14="http://schemas.microsoft.com/office/drawing/2010/main" val="0"/>
-                        </a:ext>
-                      </a:extLst>
-                    </a:blip>
-                    <a:stretch>
-                      <a:fillRect/>
-                    </a:stretch>
-                  </pic:blipFill>
-                  <pic:spPr>
-                    <a:xfrm>
-                      <a:off x="0" y="0"/>
-                      <a:ext cx="3581400" cy="790575"/>
-                    </a:xfrm>
-                    <a:prstGeom prst="rect">
-                      <a:avLst/>
-                    </a:prstGeom>
-                  </pic:spPr>
-                </pic:pic>
-              </a:graphicData>
-            </a:graphic>
-          </wp:anchor>
-        </w:drawing>
-      </w:r>
-    </w:p>
-    <w:p>
-      <w:pPr>
-        <w:rPr>
-          <w:rFonts w:ascii="EucrosiaUPC" w:hAnsi="EucrosiaUPC" w:cs="EucrosiaUPC"/>
-          <w:b/>
-          <w:bCs/>
-          <w:sz w:val="32"/>
-          <w:szCs w:val="32"/>
-        </w:rPr>
-      </w:pPr>
-    </w:p>
-    <w:p>
-      <w:pPr>
-        <w:rPr>
-          <w:rFonts w:ascii="EucrosiaUPC" w:hAnsi="EucrosiaUPC" w:cs="EucrosiaUPC"/>
-          <w:b/>
-          <w:bCs/>
-          <w:sz w:val="32"/>
-          <w:szCs w:val="32"/>
-        </w:rPr>
-      </w:pPr>
+        <w:pict>
+          <v:shape id="_x0000_i1028" type="#_x0000_t75" style="width:296.75pt;height:62pt">
+            <v:imagedata r:id="rId8" o:title="UC SRS 013"/>
+          </v:shape>
+        </w:pict>
+      </w:r>
     </w:p>
     <w:p>
       <w:pPr>
@@ -1799,21 +1582,33 @@
     <w:p>
       <w:pPr>
         <w:rPr>
-          <w:rFonts w:ascii="EucrosiaUPC" w:hAnsi="EucrosiaUPC" w:cs="EucrosiaUPC"/>
-          <w:b/>
-          <w:bCs/>
-          <w:sz w:val="32"/>
-          <w:szCs w:val="32"/>
-        </w:rPr>
-      </w:pPr>
-      <w:r>
-        <w:rPr>
-          <w:rFonts w:ascii="EucrosiaUPC" w:hAnsi="EucrosiaUPC" w:cs="EucrosiaUPC"/>
-          <w:b/>
-          <w:bCs/>
-          <w:sz w:val="32"/>
-          <w:szCs w:val="32"/>
-        </w:rPr>
+          <w:rFonts w:ascii="EucrosiaUPC" w:hAnsi="EucrosiaUPC" w:cs="EucrosiaUPC" w:hint="cs"/>
+          <w:b/>
+          <w:bCs/>
+          <w:sz w:val="32"/>
+          <w:szCs w:val="32"/>
+        </w:rPr>
+      </w:pPr>
+    </w:p>
+    <w:p>
+      <w:pPr>
+        <w:rPr>
+          <w:rFonts w:ascii="EucrosiaUPC" w:hAnsi="EucrosiaUPC" w:cs="EucrosiaUPC"/>
+          <w:b/>
+          <w:bCs/>
+          <w:sz w:val="32"/>
+          <w:szCs w:val="32"/>
+        </w:rPr>
+      </w:pPr>
+      <w:r>
+        <w:rPr>
+          <w:rFonts w:ascii="EucrosiaUPC" w:hAnsi="EucrosiaUPC" w:cs="EucrosiaUPC"/>
+          <w:b/>
+          <w:bCs/>
+          <w:sz w:val="32"/>
+          <w:szCs w:val="32"/>
+        </w:rPr>
+        <w:lastRenderedPageBreak/>
         <w:t>Use Case: UC040</w:t>
       </w:r>
     </w:p>
@@ -1856,14 +1651,13 @@
           <w:sz w:val="32"/>
           <w:szCs w:val="32"/>
         </w:rPr>
-        <w:lastRenderedPageBreak/>
         <w:t>Diagram</w:t>
       </w:r>
     </w:p>
     <w:p>
       <w:pPr>
         <w:rPr>
-          <w:rFonts w:ascii="EucrosiaUPC" w:hAnsi="EucrosiaUPC" w:cs="EucrosiaUPC"/>
+          <w:rFonts w:ascii="EucrosiaUPC" w:hAnsi="EucrosiaUPC" w:cs="EucrosiaUPC" w:hint="cs"/>
           <w:b/>
           <w:bCs/>
           <w:sz w:val="32"/>
@@ -1879,78 +1673,12 @@
           <w:sz w:val="32"/>
           <w:szCs w:val="32"/>
         </w:rPr>
-        <w:drawing>
-          <wp:anchor distT="0" distB="0" distL="114300" distR="114300" simplePos="0" relativeHeight="251662336" behindDoc="0" locked="0" layoutInCell="1" allowOverlap="1" wp14:anchorId="15279152" wp14:editId="29FEB2E2">
-            <wp:simplePos x="0" y="0"/>
-            <wp:positionH relativeFrom="column">
-              <wp:posOffset>0</wp:posOffset>
-            </wp:positionH>
-            <wp:positionV relativeFrom="paragraph">
-              <wp:posOffset>-3810</wp:posOffset>
-            </wp:positionV>
-            <wp:extent cx="3581400" cy="790575"/>
-            <wp:effectExtent l="0" t="0" r="0" b="9525"/>
-            <wp:wrapNone/>
-            <wp:docPr id="8" name="Picture 8"/>
-            <wp:cNvGraphicFramePr>
-              <a:graphicFrameLocks xmlns:a="http://schemas.openxmlformats.org/drawingml/2006/main" noChangeAspect="1"/>
-            </wp:cNvGraphicFramePr>
-            <a:graphic xmlns:a="http://schemas.openxmlformats.org/drawingml/2006/main">
-              <a:graphicData uri="http://schemas.openxmlformats.org/drawingml/2006/picture">
-                <pic:pic xmlns:pic="http://schemas.openxmlformats.org/drawingml/2006/picture">
-                  <pic:nvPicPr>
-                    <pic:cNvPr id="8" name="UC040.png"/>
-                    <pic:cNvPicPr/>
-                  </pic:nvPicPr>
-                  <pic:blipFill>
-                    <a:blip r:embed="rId9">
-                      <a:extLst>
-                        <a:ext uri="{28A0092B-C50C-407E-A947-70E740481C1C}">
-                          <a14:useLocalDpi xmlns:a14="http://schemas.microsoft.com/office/drawing/2010/main" val="0"/>
-                        </a:ext>
-                      </a:extLst>
-                    </a:blip>
-                    <a:stretch>
-                      <a:fillRect/>
-                    </a:stretch>
-                  </pic:blipFill>
-                  <pic:spPr>
-                    <a:xfrm>
-                      <a:off x="0" y="0"/>
-                      <a:ext cx="3581400" cy="790575"/>
-                    </a:xfrm>
-                    <a:prstGeom prst="rect">
-                      <a:avLst/>
-                    </a:prstGeom>
-                  </pic:spPr>
-                </pic:pic>
-              </a:graphicData>
-            </a:graphic>
-          </wp:anchor>
-        </w:drawing>
-      </w:r>
-    </w:p>
-    <w:p>
-      <w:pPr>
-        <w:rPr>
-          <w:rFonts w:ascii="EucrosiaUPC" w:hAnsi="EucrosiaUPC" w:cs="EucrosiaUPC"/>
-          <w:b/>
-          <w:bCs/>
-          <w:sz w:val="32"/>
-          <w:szCs w:val="32"/>
-        </w:rPr>
-      </w:pPr>
-    </w:p>
-    <w:p>
-      <w:pPr>
-        <w:rPr>
-          <w:rFonts w:ascii="EucrosiaUPC" w:hAnsi="EucrosiaUPC" w:cs="EucrosiaUPC"/>
-          <w:b/>
-          <w:bCs/>
-          <w:sz w:val="32"/>
-          <w:szCs w:val="32"/>
-        </w:rPr>
-      </w:pPr>
+        <w:pict>
+          <v:shape id="_x0000_i1029" type="#_x0000_t75" style="width:296.75pt;height:69.5pt">
+            <v:imagedata r:id="rId9" o:title="UC SRS 014"/>
+          </v:shape>
+        </w:pict>
+      </w:r>
     </w:p>
     <w:p>
       <w:pPr>
@@ -2232,7 +1960,7 @@
     <w:p>
       <w:pPr>
         <w:rPr>
-          <w:rFonts w:ascii="EucrosiaUPC" w:hAnsi="EucrosiaUPC" w:cs="EucrosiaUPC" w:hint="cs"/>
+          <w:rFonts w:ascii="EucrosiaUPC" w:hAnsi="EucrosiaUPC" w:cs="EucrosiaUPC"/>
           <w:b/>
           <w:bCs/>
           <w:sz w:val="32"/>
@@ -2298,7 +2026,6 @@
                 <w:szCs w:val="32"/>
                 <w:lang w:val="en-GB" w:eastAsia="en-GB"/>
               </w:rPr>
-              <w:lastRenderedPageBreak/>
               <w:t>Use Case Name::</w:t>
             </w:r>
           </w:p>
@@ -2317,7 +2044,7 @@
             <w:pPr>
               <w:pStyle w:val="NoSpacing"/>
               <w:rPr>
-                <w:rFonts w:ascii="EucrosiaUPC" w:hAnsi="EucrosiaUPC" w:cs="EucrosiaUPC"/>
+                <w:rFonts w:ascii="EucrosiaUPC" w:hAnsi="EucrosiaUPC" w:cs="EucrosiaUPC" w:hint="cs"/>
                 <w:sz w:val="32"/>
                 <w:szCs w:val="32"/>
                 <w:lang w:eastAsia="en-GB"/>
@@ -2339,7 +2066,17 @@
                 <w:szCs w:val="32"/>
                 <w:lang w:val="en-GB" w:eastAsia="en-GB"/>
               </w:rPr>
-              <w:t xml:space="preserve"> Product::UC010</w:t>
+              <w:t xml:space="preserve"> Product::UC01</w:t>
+            </w:r>
+            <w:r>
+              <w:rPr>
+                <w:rFonts w:ascii="EucrosiaUPC" w:hAnsi="EucrosiaUPC" w:cs="EucrosiaUPC" w:hint="cs"/>
+                <w:sz w:val="32"/>
+                <w:szCs w:val="32"/>
+                <w:cs/>
+                <w:lang w:val="en-GB" w:eastAsia="en-GB"/>
+              </w:rPr>
+              <w:t>1</w:t>
             </w:r>
           </w:p>
         </w:tc>
@@ -3537,6 +3274,17 @@
       <w:pPr>
         <w:rPr>
           <w:rFonts w:ascii="EucrosiaUPC" w:hAnsi="EucrosiaUPC" w:cs="EucrosiaUPC"/>
+          <w:b/>
+          <w:bCs/>
+          <w:sz w:val="32"/>
+          <w:szCs w:val="32"/>
+        </w:rPr>
+      </w:pPr>
+    </w:p>
+    <w:p>
+      <w:pPr>
+        <w:rPr>
+          <w:rFonts w:ascii="EucrosiaUPC" w:hAnsi="EucrosiaUPC" w:cs="EucrosiaUPC" w:hint="cs"/>
           <w:b/>
           <w:bCs/>
           <w:sz w:val="32"/>
@@ -3591,6 +3339,7 @@
                 <w:szCs w:val="32"/>
                 <w:lang w:val="en-GB" w:eastAsia="en-GB"/>
               </w:rPr>
+              <w:lastRenderedPageBreak/>
               <w:t>Use Case Name::</w:t>
             </w:r>
           </w:p>
@@ -3631,7 +3380,17 @@
                 <w:szCs w:val="32"/>
                 <w:lang w:val="en-GB" w:eastAsia="en-GB"/>
               </w:rPr>
-              <w:t xml:space="preserve"> Product::UC020</w:t>
+              <w:t xml:space="preserve"> Product::UC0</w:t>
+            </w:r>
+            <w:r>
+              <w:rPr>
+                <w:rFonts w:ascii="EucrosiaUPC" w:hAnsi="EucrosiaUPC" w:cs="EucrosiaUPC" w:hint="cs"/>
+                <w:sz w:val="32"/>
+                <w:szCs w:val="32"/>
+                <w:cs/>
+                <w:lang w:val="en-GB" w:eastAsia="en-GB"/>
+              </w:rPr>
+              <w:t>12</w:t>
             </w:r>
           </w:p>
         </w:tc>
@@ -3722,7 +3481,6 @@
                 <w:szCs w:val="32"/>
                 <w:lang w:val="en-GB" w:eastAsia="en-GB"/>
               </w:rPr>
-              <w:lastRenderedPageBreak/>
               <w:t>Xref</w:t>
             </w:r>
             <w:proofErr w:type="spellEnd"/>
@@ -4749,6 +4507,17 @@
       <w:pPr>
         <w:rPr>
           <w:rFonts w:ascii="EucrosiaUPC" w:hAnsi="EucrosiaUPC" w:cs="EucrosiaUPC"/>
+          <w:b/>
+          <w:bCs/>
+          <w:sz w:val="32"/>
+          <w:szCs w:val="32"/>
+        </w:rPr>
+      </w:pPr>
+    </w:p>
+    <w:p>
+      <w:pPr>
+        <w:rPr>
+          <w:rFonts w:ascii="EucrosiaUPC" w:hAnsi="EucrosiaUPC" w:cs="EucrosiaUPC" w:hint="cs"/>
           <w:b/>
           <w:bCs/>
           <w:sz w:val="32"/>
@@ -4803,6 +4572,7 @@
                 <w:szCs w:val="32"/>
                 <w:lang w:val="en-GB" w:eastAsia="en-GB"/>
               </w:rPr>
+              <w:lastRenderedPageBreak/>
               <w:t>Use Case Name::</w:t>
             </w:r>
           </w:p>
@@ -4843,7 +4613,17 @@
                 <w:szCs w:val="32"/>
                 <w:lang w:val="en-GB" w:eastAsia="en-GB"/>
               </w:rPr>
-              <w:t xml:space="preserve"> Product::UC030</w:t>
+              <w:t xml:space="preserve"> Product::UC</w:t>
+            </w:r>
+            <w:r>
+              <w:rPr>
+                <w:rFonts w:ascii="EucrosiaUPC" w:hAnsi="EucrosiaUPC" w:cs="EucrosiaUPC" w:hint="cs"/>
+                <w:sz w:val="32"/>
+                <w:szCs w:val="32"/>
+                <w:cs/>
+                <w:lang w:val="en-GB" w:eastAsia="en-GB"/>
+              </w:rPr>
+              <w:t>013</w:t>
             </w:r>
           </w:p>
         </w:tc>
@@ -5000,7 +4780,6 @@
                 <w:szCs w:val="32"/>
                 <w:lang w:val="en-GB" w:eastAsia="en-GB"/>
               </w:rPr>
-              <w:lastRenderedPageBreak/>
               <w:t>Actor::</w:t>
             </w:r>
           </w:p>
@@ -6034,6 +5813,28 @@
       <w:pPr>
         <w:rPr>
           <w:rFonts w:ascii="EucrosiaUPC" w:hAnsi="EucrosiaUPC" w:cs="EucrosiaUPC"/>
+          <w:b/>
+          <w:bCs/>
+          <w:sz w:val="32"/>
+          <w:szCs w:val="32"/>
+        </w:rPr>
+      </w:pPr>
+    </w:p>
+    <w:p>
+      <w:pPr>
+        <w:rPr>
+          <w:rFonts w:ascii="EucrosiaUPC" w:hAnsi="EucrosiaUPC" w:cs="EucrosiaUPC"/>
+          <w:b/>
+          <w:bCs/>
+          <w:sz w:val="32"/>
+          <w:szCs w:val="32"/>
+        </w:rPr>
+      </w:pPr>
+    </w:p>
+    <w:p>
+      <w:pPr>
+        <w:rPr>
+          <w:rFonts w:ascii="EucrosiaUPC" w:hAnsi="EucrosiaUPC" w:cs="EucrosiaUPC" w:hint="cs"/>
           <w:b/>
           <w:bCs/>
           <w:sz w:val="32"/>
@@ -6088,6 +5889,7 @@
                 <w:szCs w:val="32"/>
                 <w:lang w:val="en-GB" w:eastAsia="en-GB"/>
               </w:rPr>
+              <w:lastRenderedPageBreak/>
               <w:t>Use Case Name::</w:t>
             </w:r>
           </w:p>
@@ -6128,7 +5930,17 @@
                 <w:szCs w:val="32"/>
                 <w:lang w:val="en-GB" w:eastAsia="en-GB"/>
               </w:rPr>
-              <w:t xml:space="preserve"> Report::UC040</w:t>
+              <w:t xml:space="preserve"> Report::UC</w:t>
+            </w:r>
+            <w:r>
+              <w:rPr>
+                <w:rFonts w:ascii="EucrosiaUPC" w:hAnsi="EucrosiaUPC" w:cs="EucrosiaUPC" w:hint="cs"/>
+                <w:sz w:val="32"/>
+                <w:szCs w:val="32"/>
+                <w:cs/>
+                <w:lang w:val="en-GB" w:eastAsia="en-GB"/>
+              </w:rPr>
+              <w:t>014</w:t>
             </w:r>
           </w:p>
         </w:tc>
@@ -6417,7 +6229,6 @@
                 <w:szCs w:val="32"/>
                 <w:lang w:val="en-GB" w:eastAsia="en-GB"/>
               </w:rPr>
-              <w:lastRenderedPageBreak/>
               <w:t>Status::</w:t>
             </w:r>
           </w:p>
@@ -7170,51 +6981,7 @@
     <w:p>
       <w:pPr>
         <w:rPr>
-          <w:rFonts w:ascii="EucrosiaUPC" w:hAnsi="EucrosiaUPC" w:cs="EucrosiaUPC"/>
-          <w:b/>
-          <w:bCs/>
-          <w:sz w:val="32"/>
-          <w:szCs w:val="32"/>
-        </w:rPr>
-      </w:pPr>
-    </w:p>
-    <w:p>
-      <w:pPr>
-        <w:rPr>
-          <w:rFonts w:ascii="EucrosiaUPC" w:hAnsi="EucrosiaUPC" w:cs="EucrosiaUPC"/>
-          <w:b/>
-          <w:bCs/>
-          <w:sz w:val="32"/>
-          <w:szCs w:val="32"/>
-        </w:rPr>
-      </w:pPr>
-    </w:p>
-    <w:p>
-      <w:pPr>
-        <w:rPr>
-          <w:rFonts w:ascii="EucrosiaUPC" w:hAnsi="EucrosiaUPC" w:cs="EucrosiaUPC"/>
-          <w:b/>
-          <w:bCs/>
-          <w:sz w:val="32"/>
-          <w:szCs w:val="32"/>
-        </w:rPr>
-      </w:pPr>
-    </w:p>
-    <w:p>
-      <w:pPr>
-        <w:rPr>
           <w:rFonts w:ascii="EucrosiaUPC" w:hAnsi="EucrosiaUPC" w:cs="EucrosiaUPC" w:hint="cs"/>
-          <w:b/>
-          <w:bCs/>
-          <w:sz w:val="32"/>
-          <w:szCs w:val="32"/>
-        </w:rPr>
-      </w:pPr>
-    </w:p>
-    <w:p>
-      <w:pPr>
-        <w:rPr>
-          <w:rFonts w:ascii="EucrosiaUPC" w:hAnsi="EucrosiaUPC" w:cs="EucrosiaUPC"/>
           <w:b/>
           <w:bCs/>
           <w:sz w:val="32"/>
@@ -7273,7 +7040,28 @@
           <w:sz w:val="32"/>
           <w:szCs w:val="32"/>
         </w:rPr>
-        <w:t xml:space="preserve"> (Usecase:UC010)</w:t>
+        <w:t xml:space="preserve"> (Usecase:UC01</w:t>
+      </w:r>
+      <w:r>
+        <w:rPr>
+          <w:rFonts w:ascii="EucrosiaUPC" w:hAnsi="EucrosiaUPC" w:cs="EucrosiaUPC" w:hint="cs"/>
+          <w:b/>
+          <w:bCs/>
+          <w:sz w:val="32"/>
+          <w:szCs w:val="32"/>
+          <w:cs/>
+        </w:rPr>
+        <w:t>1</w:t>
+      </w:r>
+      <w:r>
+        <w:rPr>
+          <w:rFonts w:ascii="EucrosiaUPC" w:hAnsi="EucrosiaUPC" w:cs="EucrosiaUPC"/>
+          <w:b/>
+          <w:bCs/>
+          <w:sz w:val="32"/>
+          <w:szCs w:val="32"/>
+        </w:rPr>
+        <w:t>)</w:t>
       </w:r>
     </w:p>
     <w:p>
@@ -7466,6 +7254,17 @@
     <w:p>
       <w:pPr>
         <w:rPr>
+          <w:rFonts w:ascii="EucrosiaUPC" w:hAnsi="EucrosiaUPC" w:cs="EucrosiaUPC" w:hint="cs"/>
+          <w:b/>
+          <w:bCs/>
+          <w:sz w:val="32"/>
+          <w:szCs w:val="32"/>
+        </w:rPr>
+      </w:pPr>
+    </w:p>
+    <w:p>
+      <w:pPr>
+        <w:rPr>
           <w:rFonts w:ascii="EucrosiaUPC" w:hAnsi="EucrosiaUPC" w:cs="EucrosiaUPC"/>
           <w:b/>
           <w:bCs/>
@@ -7493,6 +7292,7 @@
           <w:szCs w:val="32"/>
           <w:cs/>
         </w:rPr>
+        <w:lastRenderedPageBreak/>
         <w:t>หน้าจอหมวดลบสินค้าในสต๊อก</w:t>
       </w:r>
       <w:r>
@@ -7514,6 +7314,17 @@
           <w:szCs w:val="32"/>
           <w:cs/>
         </w:rPr>
+        <w:t>1</w:t>
+      </w:r>
+      <w:r>
+        <w:rPr>
+          <w:rFonts w:ascii="EucrosiaUPC" w:hAnsi="EucrosiaUPC" w:cs="EucrosiaUPC" w:hint="cs"/>
+          <w:b/>
+          <w:bCs/>
+          <w:sz w:val="32"/>
+          <w:szCs w:val="32"/>
+          <w:cs/>
+        </w:rPr>
         <w:t>2</w:t>
       </w:r>
       <w:r>
@@ -7524,7 +7335,7 @@
           <w:sz w:val="32"/>
           <w:szCs w:val="32"/>
         </w:rPr>
-        <w:t>0)</w:t>
+        <w:t>)</w:t>
       </w:r>
     </w:p>
     <w:p>
@@ -7542,7 +7353,6 @@
           <w:rFonts w:ascii="EucrosiaUPC" w:hAnsi="EucrosiaUPC" w:cs="EucrosiaUPC"/>
           <w:noProof/>
         </w:rPr>
-        <w:lastRenderedPageBreak/>
         <w:drawing>
           <wp:inline distT="0" distB="0" distL="0" distR="0" wp14:anchorId="3DB83477" wp14:editId="5EC182CF">
             <wp:extent cx="5192202" cy="3537585"/>
@@ -7774,17 +7584,6 @@
           <w:szCs w:val="32"/>
         </w:rPr>
       </w:pPr>
-    </w:p>
-    <w:p>
-      <w:pPr>
-        <w:rPr>
-          <w:rFonts w:ascii="EucrosiaUPC" w:hAnsi="EucrosiaUPC" w:cs="EucrosiaUPC"/>
-          <w:b/>
-          <w:bCs/>
-          <w:sz w:val="32"/>
-          <w:szCs w:val="32"/>
-        </w:rPr>
-      </w:pPr>
       <w:r>
         <w:rPr>
           <w:rFonts w:ascii="EucrosiaUPC" w:hAnsi="EucrosiaUPC" w:cs="EucrosiaUPC"/>
@@ -7809,24 +7608,24 @@
       </w:r>
       <w:r>
         <w:rPr>
-          <w:rFonts w:ascii="EucrosiaUPC" w:hAnsi="EucrosiaUPC" w:cs="EucrosiaUPC"/>
+          <w:rFonts w:ascii="EucrosiaUPC" w:hAnsi="EucrosiaUPC" w:cs="EucrosiaUPC" w:hint="cs"/>
           <w:b/>
           <w:bCs/>
           <w:sz w:val="32"/>
           <w:szCs w:val="32"/>
           <w:cs/>
         </w:rPr>
-        <w:t>3</w:t>
-      </w:r>
-      <w:r>
-        <w:rPr>
-          <w:rFonts w:ascii="EucrosiaUPC" w:hAnsi="EucrosiaUPC" w:cs="EucrosiaUPC"/>
-          <w:b/>
-          <w:bCs/>
-          <w:sz w:val="32"/>
-          <w:szCs w:val="32"/>
-        </w:rPr>
-        <w:t>0)</w:t>
+        <w:t>13</w:t>
+      </w:r>
+      <w:r>
+        <w:rPr>
+          <w:rFonts w:ascii="EucrosiaUPC" w:hAnsi="EucrosiaUPC" w:cs="EucrosiaUPC"/>
+          <w:b/>
+          <w:bCs/>
+          <w:sz w:val="32"/>
+          <w:szCs w:val="32"/>
+        </w:rPr>
+        <w:t>)</w:t>
       </w:r>
     </w:p>
     <w:p>
@@ -8104,28 +7903,30 @@
           <w:sz w:val="32"/>
           <w:szCs w:val="32"/>
         </w:rPr>
-        <w:t>(Usecase:UC0</w:t>
-      </w:r>
-      <w:r>
-        <w:rPr>
-          <w:rFonts w:ascii="EucrosiaUPC" w:hAnsi="EucrosiaUPC" w:cs="EucrosiaUPC"/>
+        <w:t>(Usecase:UC</w:t>
+      </w:r>
+      <w:r>
+        <w:rPr>
+          <w:rFonts w:ascii="EucrosiaUPC" w:hAnsi="EucrosiaUPC" w:cs="EucrosiaUPC" w:hint="cs"/>
           <w:b/>
           <w:bCs/>
           <w:sz w:val="32"/>
           <w:szCs w:val="32"/>
           <w:cs/>
         </w:rPr>
-        <w:t>4</w:t>
-      </w:r>
-      <w:r>
-        <w:rPr>
-          <w:rFonts w:ascii="EucrosiaUPC" w:hAnsi="EucrosiaUPC" w:cs="EucrosiaUPC"/>
-          <w:b/>
-          <w:bCs/>
-          <w:sz w:val="32"/>
-          <w:szCs w:val="32"/>
-        </w:rPr>
-        <w:t>0)</w:t>
+        <w:t>014</w:t>
+      </w:r>
+      <w:bookmarkStart w:id="0" w:name="_GoBack"/>
+      <w:bookmarkEnd w:id="0"/>
+      <w:r>
+        <w:rPr>
+          <w:rFonts w:ascii="EucrosiaUPC" w:hAnsi="EucrosiaUPC" w:cs="EucrosiaUPC"/>
+          <w:b/>
+          <w:bCs/>
+          <w:sz w:val="32"/>
+          <w:szCs w:val="32"/>
+        </w:rPr>
+        <w:t>)</w:t>
       </w:r>
     </w:p>
     <w:p>
@@ -8335,8 +8136,6 @@
           <w:rFonts w:ascii="EucrosiaUPC" w:hAnsi="EucrosiaUPC" w:cs="EucrosiaUPC"/>
         </w:rPr>
       </w:pPr>
-      <w:bookmarkStart w:id="0" w:name="_GoBack"/>
-      <w:bookmarkEnd w:id="0"/>
     </w:p>
     <w:sectPr>
       <w:pgSz w:w="12240" w:h="15840"/>

</xml_diff>